<commit_message>
Module 8 - Unit 3 - Lesson 2 - Exercise
</commit_message>
<xml_diff>
--- a/FundamentosDeProgramacionPython/Modulo6-Proyecto Python/Proyecto.docx
+++ b/FundamentosDeProgramacionPython/Modulo6-Proyecto Python/Proyecto.docx
@@ -89,7 +89,27 @@
           <w:szCs w:val="24"/>
           <w:lang w:val="es-CR"/>
         </w:rPr>
-        <w:t>Adicionalmente, la tecnología ha jugado un papel fundamental en este contexto, ya que ofrece la plataforma necesaria para realizar los pagos sin necesidad de contar con dinero en efectivo, lo cual es factible a través del uso tradicional de tarjetas de crédito o débito; pero además, cada vez más popularizado, a través del uso de billeteras o monederos digitales.</w:t>
+        <w:t xml:space="preserve">Adicionalmente, la tecnología ha jugado un papel fundamental en este contexto, ya que ofrece la plataforma necesaria para realizar los pagos sin necesidad de contar con dinero en efectivo, lo cual es factible a través del uso tradicional de tarjetas de crédito o débito; </w:t>
+      </w:r>
+      <w:proofErr w:type="gramStart"/>
+      <w:r>
+        <w:rPr>
+          <w:rFonts w:ascii="Times New Roman" w:eastAsia="Times New Roman" w:hAnsi="Times New Roman" w:cs="Times New Roman"/>
+          <w:sz w:val="24"/>
+          <w:szCs w:val="24"/>
+          <w:lang w:val="es-CR"/>
+        </w:rPr>
+        <w:t>pero</w:t>
+      </w:r>
+      <w:proofErr w:type="gramEnd"/>
+      <w:r>
+        <w:rPr>
+          <w:rFonts w:ascii="Times New Roman" w:eastAsia="Times New Roman" w:hAnsi="Times New Roman" w:cs="Times New Roman"/>
+          <w:sz w:val="24"/>
+          <w:szCs w:val="24"/>
+          <w:lang w:val="es-CR"/>
+        </w:rPr>
+        <w:t xml:space="preserve"> además, cada vez más popularizado, a través del uso de billeteras o monederos digitales.</w:t>
       </w:r>
     </w:p>
     <w:p>
@@ -109,7 +129,27 @@
           <w:szCs w:val="24"/>
           <w:lang w:val="es-CR"/>
         </w:rPr>
-        <w:t>Un monedero o billetera digital, también se conoce como e-wallet por su nombre en inglés, es un software que permite almacenar fondos en plataformas electrónicas; así como realizar transacciones de pago de bienes y servicios, y recibir pagos de otras fuentes; todo esto es posible realizarlo en línea, a través de Internet. Estos monederos o billeteras digitales funcionan como cuentas de custodia electrónica que actúan como depositarios de fondos en distintos tipos de monedas o hasta cupones electrónicos.</w:t>
+        <w:t>Un monedero o billetera digital, también se conoce como e-</w:t>
+      </w:r>
+      <w:proofErr w:type="spellStart"/>
+      <w:r>
+        <w:rPr>
+          <w:rFonts w:ascii="Times New Roman" w:eastAsia="Times New Roman" w:hAnsi="Times New Roman" w:cs="Times New Roman"/>
+          <w:sz w:val="24"/>
+          <w:szCs w:val="24"/>
+          <w:lang w:val="es-CR"/>
+        </w:rPr>
+        <w:t>wallet</w:t>
+      </w:r>
+      <w:proofErr w:type="spellEnd"/>
+      <w:r>
+        <w:rPr>
+          <w:rFonts w:ascii="Times New Roman" w:eastAsia="Times New Roman" w:hAnsi="Times New Roman" w:cs="Times New Roman"/>
+          <w:sz w:val="24"/>
+          <w:szCs w:val="24"/>
+          <w:lang w:val="es-CR"/>
+        </w:rPr>
+        <w:t xml:space="preserve"> por su nombre en inglés, es un software que permite almacenar fondos en plataformas electrónicas; así como realizar transacciones de pago de bienes y servicios, y recibir pagos de otras fuentes; todo esto es posible realizarlo en línea, a través de Internet. Estos monederos o billeteras digitales funcionan como cuentas de custodia electrónica que actúan como depositarios de fondos en distintos tipos de monedas o hasta cupones electrónicos.</w:t>
       </w:r>
     </w:p>
     <w:p>
@@ -129,7 +169,27 @@
           <w:szCs w:val="24"/>
           <w:lang w:val="es-CR"/>
         </w:rPr>
-        <w:t>Uno de los usos más comunes de estos monederos son la gestión de las criptomonedas; en tal sentido, se utilizan para guardar, recibir y enviar criptomonedas. Una de las principales características que debe cumplir una billetera digital es la seguridad que proporcione a sus usuario.</w:t>
+        <w:t xml:space="preserve">Uno de los usos más comunes de estos monederos son la gestión de las criptomonedas; en tal sentido, se utilizan para guardar, recibir y enviar criptomonedas. Una de las principales características que debe cumplir una billetera digital es la seguridad que proporcione a </w:t>
+      </w:r>
+      <w:proofErr w:type="gramStart"/>
+      <w:r>
+        <w:rPr>
+          <w:rFonts w:ascii="Times New Roman" w:eastAsia="Times New Roman" w:hAnsi="Times New Roman" w:cs="Times New Roman"/>
+          <w:sz w:val="24"/>
+          <w:szCs w:val="24"/>
+          <w:lang w:val="es-CR"/>
+        </w:rPr>
+        <w:t>sus usuario</w:t>
+      </w:r>
+      <w:proofErr w:type="gramEnd"/>
+      <w:r>
+        <w:rPr>
+          <w:rFonts w:ascii="Times New Roman" w:eastAsia="Times New Roman" w:hAnsi="Times New Roman" w:cs="Times New Roman"/>
+          <w:sz w:val="24"/>
+          <w:szCs w:val="24"/>
+          <w:lang w:val="es-CR"/>
+        </w:rPr>
+        <w:t>.</w:t>
       </w:r>
     </w:p>
     <w:p>
@@ -149,7 +209,47 @@
           <w:szCs w:val="24"/>
           <w:lang w:val="es-CR"/>
         </w:rPr>
-        <w:t>En general, las billeteras digitales pueden trabajar con divisas digitales (dólar, euro, pesos) y/o con criptomonedas (bitcoin, etherium, entre otras). Cuando se trabaja con divisas, comúnmente se utiliza la dirección de correo electrónico para realizar una transferencia. Mientras que al trabajar con criptomonedas es necesario el uso de claves y direcciones encriptadas. Además, una billetera puede ser compatible con una sola criptomoneda o también puede ser multicriptomonedas.</w:t>
+        <w:t xml:space="preserve">En general, las billeteras digitales pueden trabajar con divisas digitales (dólar, euro, pesos) y/o con criptomonedas (bitcoin, </w:t>
+      </w:r>
+      <w:proofErr w:type="spellStart"/>
+      <w:r>
+        <w:rPr>
+          <w:rFonts w:ascii="Times New Roman" w:eastAsia="Times New Roman" w:hAnsi="Times New Roman" w:cs="Times New Roman"/>
+          <w:sz w:val="24"/>
+          <w:szCs w:val="24"/>
+          <w:lang w:val="es-CR"/>
+        </w:rPr>
+        <w:t>etherium</w:t>
+      </w:r>
+      <w:proofErr w:type="spellEnd"/>
+      <w:r>
+        <w:rPr>
+          <w:rFonts w:ascii="Times New Roman" w:eastAsia="Times New Roman" w:hAnsi="Times New Roman" w:cs="Times New Roman"/>
+          <w:sz w:val="24"/>
+          <w:szCs w:val="24"/>
+          <w:lang w:val="es-CR"/>
+        </w:rPr>
+        <w:t xml:space="preserve">, entre otras). Cuando se trabaja con divisas, comúnmente se utiliza la dirección de correo electrónico para realizar una transferencia. Mientras que al trabajar con criptomonedas es necesario el uso de claves y direcciones encriptadas. Además, una billetera puede ser compatible con una sola criptomoneda o también puede ser </w:t>
+      </w:r>
+      <w:proofErr w:type="spellStart"/>
+      <w:r>
+        <w:rPr>
+          <w:rFonts w:ascii="Times New Roman" w:eastAsia="Times New Roman" w:hAnsi="Times New Roman" w:cs="Times New Roman"/>
+          <w:sz w:val="24"/>
+          <w:szCs w:val="24"/>
+          <w:lang w:val="es-CR"/>
+        </w:rPr>
+        <w:t>multicriptomonedas</w:t>
+      </w:r>
+      <w:proofErr w:type="spellEnd"/>
+      <w:r>
+        <w:rPr>
+          <w:rFonts w:ascii="Times New Roman" w:eastAsia="Times New Roman" w:hAnsi="Times New Roman" w:cs="Times New Roman"/>
+          <w:sz w:val="24"/>
+          <w:szCs w:val="24"/>
+          <w:lang w:val="es-CR"/>
+        </w:rPr>
+        <w:t>.</w:t>
       </w:r>
     </w:p>
     <w:p>
@@ -169,7 +269,27 @@
           <w:szCs w:val="24"/>
           <w:lang w:val="es-CR"/>
         </w:rPr>
-        <w:t>Hay distintos tipos de billeteras y diferentes formas de guardar y acceder a las criptomonedas. Aunque se pueden establecer tres tipos de categorías básicas: software, hardware y papel. A su vez las billeteras de software pueden dividirse en desktop, móvil u online. A continuación te describimos brevemente cada uno de estos tipos:</w:t>
+        <w:t xml:space="preserve">Hay distintos tipos de billeteras y diferentes formas de guardar y acceder a las criptomonedas. Aunque se pueden establecer tres tipos de categorías básicas: software, hardware y papel. A su vez las billeteras de software pueden dividirse en desktop, móvil u online. A </w:t>
+      </w:r>
+      <w:proofErr w:type="gramStart"/>
+      <w:r>
+        <w:rPr>
+          <w:rFonts w:ascii="Times New Roman" w:eastAsia="Times New Roman" w:hAnsi="Times New Roman" w:cs="Times New Roman"/>
+          <w:sz w:val="24"/>
+          <w:szCs w:val="24"/>
+          <w:lang w:val="es-CR"/>
+        </w:rPr>
+        <w:t>continuación</w:t>
+      </w:r>
+      <w:proofErr w:type="gramEnd"/>
+      <w:r>
+        <w:rPr>
+          <w:rFonts w:ascii="Times New Roman" w:eastAsia="Times New Roman" w:hAnsi="Times New Roman" w:cs="Times New Roman"/>
+          <w:sz w:val="24"/>
+          <w:szCs w:val="24"/>
+          <w:lang w:val="es-CR"/>
+        </w:rPr>
+        <w:t xml:space="preserve"> te describimos brevemente cada uno de estos tipos:</w:t>
       </w:r>
     </w:p>
     <w:p>
@@ -305,6 +425,7 @@
                 <w:szCs w:val="24"/>
               </w:rPr>
             </w:pPr>
+            <w:proofErr w:type="spellStart"/>
             <w:r>
               <w:rPr>
                 <w:rFonts w:ascii="Times New Roman" w:eastAsia="Times New Roman" w:hAnsi="Times New Roman" w:cs="Times New Roman"/>
@@ -315,6 +436,7 @@
               </w:rPr>
               <w:t>Descripción</w:t>
             </w:r>
+            <w:proofErr w:type="spellEnd"/>
           </w:p>
         </w:tc>
       </w:tr>
@@ -409,6 +531,7 @@
                 <w:szCs w:val="24"/>
               </w:rPr>
             </w:pPr>
+            <w:proofErr w:type="spellStart"/>
             <w:r>
               <w:rPr>
                 <w:rFonts w:ascii="Times New Roman" w:eastAsia="Times New Roman" w:hAnsi="Times New Roman" w:cs="Times New Roman"/>
@@ -419,6 +542,7 @@
               </w:rPr>
               <w:t>Móvil</w:t>
             </w:r>
+            <w:proofErr w:type="spellEnd"/>
           </w:p>
         </w:tc>
         <w:tc>
@@ -447,7 +571,27 @@
                 <w:szCs w:val="24"/>
                 <w:lang w:val="es-CR"/>
               </w:rPr>
-              <w:t>A diferencia de las billeteras desktop, éstas se ejecutan en un dispositivo móvil. Pueden ser utilizadas en cualquier lugar, por ejemplo en una tienda en donde quieras hacer un pago.</w:t>
+              <w:t xml:space="preserve">A diferencia de las billeteras desktop, éstas se ejecutan en un dispositivo móvil. Pueden ser utilizadas en cualquier lugar, por </w:t>
+            </w:r>
+            <w:proofErr w:type="gramStart"/>
+            <w:r>
+              <w:rPr>
+                <w:rFonts w:ascii="Times New Roman" w:eastAsia="Times New Roman" w:hAnsi="Times New Roman" w:cs="Times New Roman"/>
+                <w:sz w:val="24"/>
+                <w:szCs w:val="24"/>
+                <w:lang w:val="es-CR"/>
+              </w:rPr>
+              <w:t>ejemplo</w:t>
+            </w:r>
+            <w:proofErr w:type="gramEnd"/>
+            <w:r>
+              <w:rPr>
+                <w:rFonts w:ascii="Times New Roman" w:eastAsia="Times New Roman" w:hAnsi="Times New Roman" w:cs="Times New Roman"/>
+                <w:sz w:val="24"/>
+                <w:szCs w:val="24"/>
+                <w:lang w:val="es-CR"/>
+              </w:rPr>
+              <w:t xml:space="preserve"> en una tienda en donde quieras hacer un pago.</w:t>
             </w:r>
           </w:p>
         </w:tc>
@@ -514,7 +658,27 @@
                 <w:szCs w:val="24"/>
                 <w:lang w:val="es-CR"/>
               </w:rPr>
-              <w:t>Se ejecutan en algún servidor y son accedidas por cualquier dispositivo en cualquier lugar. Puedes consultarlas en todo momento pero al estar almacenadas las claves privadas por un tercero, son más vulnerables ante un ataque.</w:t>
+              <w:t xml:space="preserve">Se ejecutan en algún servidor y son accedidas por cualquier dispositivo en cualquier lugar. Puedes consultarlas en todo </w:t>
+            </w:r>
+            <w:proofErr w:type="gramStart"/>
+            <w:r>
+              <w:rPr>
+                <w:rFonts w:ascii="Times New Roman" w:eastAsia="Times New Roman" w:hAnsi="Times New Roman" w:cs="Times New Roman"/>
+                <w:sz w:val="24"/>
+                <w:szCs w:val="24"/>
+                <w:lang w:val="es-CR"/>
+              </w:rPr>
+              <w:t>momento</w:t>
+            </w:r>
+            <w:proofErr w:type="gramEnd"/>
+            <w:r>
+              <w:rPr>
+                <w:rFonts w:ascii="Times New Roman" w:eastAsia="Times New Roman" w:hAnsi="Times New Roman" w:cs="Times New Roman"/>
+                <w:sz w:val="24"/>
+                <w:szCs w:val="24"/>
+                <w:lang w:val="es-CR"/>
+              </w:rPr>
+              <w:t xml:space="preserve"> pero al estar almacenadas las claves privadas por un tercero, son más vulnerables ante un ataque.</w:t>
             </w:r>
           </w:p>
         </w:tc>
@@ -610,6 +774,7 @@
                 <w:szCs w:val="24"/>
               </w:rPr>
             </w:pPr>
+            <w:proofErr w:type="spellStart"/>
             <w:r>
               <w:rPr>
                 <w:rFonts w:ascii="Times New Roman" w:eastAsia="Times New Roman" w:hAnsi="Times New Roman" w:cs="Times New Roman"/>
@@ -620,6 +785,7 @@
               </w:rPr>
               <w:t>Papel</w:t>
             </w:r>
+            <w:proofErr w:type="spellEnd"/>
           </w:p>
         </w:tc>
         <w:tc>
@@ -648,7 +814,27 @@
                 <w:szCs w:val="24"/>
                 <w:lang w:val="es-CR"/>
               </w:rPr>
-              <w:t>Estas son las más fáciles de utilizar y proveen la mayor seguridad de todas. Las billeteras de papel pueden consistir en una copia escrita a mano o impresa de la clave privada o un software que se utiliza para generar de forma segura un par de claves que luego se imprimen. La transferencia de moneda a tu billetera de papel se realiza mediante la transferencia de fondos desde una billeteras de software a la dirección pública que se muestra en su billetera de papel.</w:t>
+              <w:t xml:space="preserve">Estas son las más fáciles de utilizar y proveen la mayor seguridad de todas. Las billeteras de papel pueden consistir en una copia escrita a mano o impresa de la clave privada o un software que se utiliza para generar de forma segura un par de claves que luego se imprimen. La transferencia de moneda a tu billetera de papel se realiza mediante la transferencia de fondos desde </w:t>
+            </w:r>
+            <w:proofErr w:type="gramStart"/>
+            <w:r>
+              <w:rPr>
+                <w:rFonts w:ascii="Times New Roman" w:eastAsia="Times New Roman" w:hAnsi="Times New Roman" w:cs="Times New Roman"/>
+                <w:sz w:val="24"/>
+                <w:szCs w:val="24"/>
+                <w:lang w:val="es-CR"/>
+              </w:rPr>
+              <w:t>una billeteras</w:t>
+            </w:r>
+            <w:proofErr w:type="gramEnd"/>
+            <w:r>
+              <w:rPr>
+                <w:rFonts w:ascii="Times New Roman" w:eastAsia="Times New Roman" w:hAnsi="Times New Roman" w:cs="Times New Roman"/>
+                <w:sz w:val="24"/>
+                <w:szCs w:val="24"/>
+                <w:lang w:val="es-CR"/>
+              </w:rPr>
+              <w:t xml:space="preserve"> de software a la dirección pública que se muestra en su billetera de papel.</w:t>
             </w:r>
           </w:p>
         </w:tc>
@@ -821,7 +1007,27 @@
           <w:szCs w:val="24"/>
           <w:lang w:val="es-CR"/>
         </w:rPr>
-        <w:t>Recibir de un enviador (identificado por un código) una cantidad de alguna criptomoneda</w:t>
+        <w:t xml:space="preserve">Recibir de un </w:t>
+      </w:r>
+      <w:proofErr w:type="spellStart"/>
+      <w:r>
+        <w:rPr>
+          <w:rFonts w:ascii="Times New Roman" w:eastAsia="Times New Roman" w:hAnsi="Times New Roman" w:cs="Times New Roman"/>
+          <w:sz w:val="24"/>
+          <w:szCs w:val="24"/>
+          <w:lang w:val="es-CR"/>
+        </w:rPr>
+        <w:t>enviador</w:t>
+      </w:r>
+      <w:proofErr w:type="spellEnd"/>
+      <w:r>
+        <w:rPr>
+          <w:rFonts w:ascii="Times New Roman" w:eastAsia="Times New Roman" w:hAnsi="Times New Roman" w:cs="Times New Roman"/>
+          <w:sz w:val="24"/>
+          <w:szCs w:val="24"/>
+          <w:lang w:val="es-CR"/>
+        </w:rPr>
+        <w:t xml:space="preserve"> (identificado por un código) una cantidad de alguna criptomoneda</w:t>
       </w:r>
     </w:p>
     <w:p>
@@ -871,7 +1077,27 @@
           <w:szCs w:val="24"/>
           <w:lang w:val="es-CR"/>
         </w:rPr>
-        <w:t>Consultar el balance general del usuario en USD usando el precio de la criptomoneda provisto por las APIs de coinmarketcap.com</w:t>
+        <w:t xml:space="preserve">Consultar el balance general del usuario en USD usando el precio de la criptomoneda provisto por las </w:t>
+      </w:r>
+      <w:proofErr w:type="spellStart"/>
+      <w:r>
+        <w:rPr>
+          <w:rFonts w:ascii="Times New Roman" w:eastAsia="Times New Roman" w:hAnsi="Times New Roman" w:cs="Times New Roman"/>
+          <w:sz w:val="24"/>
+          <w:szCs w:val="24"/>
+          <w:lang w:val="es-CR"/>
+        </w:rPr>
+        <w:t>APIs</w:t>
+      </w:r>
+      <w:proofErr w:type="spellEnd"/>
+      <w:r>
+        <w:rPr>
+          <w:rFonts w:ascii="Times New Roman" w:eastAsia="Times New Roman" w:hAnsi="Times New Roman" w:cs="Times New Roman"/>
+          <w:sz w:val="24"/>
+          <w:szCs w:val="24"/>
+          <w:lang w:val="es-CR"/>
+        </w:rPr>
+        <w:t xml:space="preserve"> de coinmarketcap.com</w:t>
       </w:r>
     </w:p>
     <w:p>
@@ -959,13 +1185,41 @@
           <w:szCs w:val="24"/>
         </w:rPr>
       </w:pPr>
-      <w:r>
-        <w:rPr>
-          <w:rFonts w:ascii="Times New Roman" w:eastAsia="Times New Roman" w:hAnsi="Times New Roman" w:cs="Times New Roman"/>
-          <w:sz w:val="24"/>
-          <w:szCs w:val="24"/>
-        </w:rPr>
-        <w:t>Recibir cantidad:</w:t>
+      <w:proofErr w:type="spellStart"/>
+      <w:r>
+        <w:rPr>
+          <w:rFonts w:ascii="Times New Roman" w:eastAsia="Times New Roman" w:hAnsi="Times New Roman" w:cs="Times New Roman"/>
+          <w:sz w:val="24"/>
+          <w:szCs w:val="24"/>
+        </w:rPr>
+        <w:t>Recibir</w:t>
+      </w:r>
+      <w:proofErr w:type="spellEnd"/>
+      <w:r>
+        <w:rPr>
+          <w:rFonts w:ascii="Times New Roman" w:eastAsia="Times New Roman" w:hAnsi="Times New Roman" w:cs="Times New Roman"/>
+          <w:sz w:val="24"/>
+          <w:szCs w:val="24"/>
+        </w:rPr>
+        <w:t xml:space="preserve"> </w:t>
+      </w:r>
+      <w:proofErr w:type="spellStart"/>
+      <w:r>
+        <w:rPr>
+          <w:rFonts w:ascii="Times New Roman" w:eastAsia="Times New Roman" w:hAnsi="Times New Roman" w:cs="Times New Roman"/>
+          <w:sz w:val="24"/>
+          <w:szCs w:val="24"/>
+        </w:rPr>
+        <w:t>cantidad</w:t>
+      </w:r>
+      <w:proofErr w:type="spellEnd"/>
+      <w:r>
+        <w:rPr>
+          <w:rFonts w:ascii="Times New Roman" w:eastAsia="Times New Roman" w:hAnsi="Times New Roman" w:cs="Times New Roman"/>
+          <w:sz w:val="24"/>
+          <w:szCs w:val="24"/>
+        </w:rPr>
+        <w:t>:</w:t>
       </w:r>
     </w:p>
     <w:p>
@@ -1058,13 +1312,41 @@
           <w:szCs w:val="24"/>
         </w:rPr>
       </w:pPr>
-      <w:r>
-        <w:rPr>
-          <w:rFonts w:ascii="Times New Roman" w:eastAsia="Times New Roman" w:hAnsi="Times New Roman" w:cs="Times New Roman"/>
-          <w:sz w:val="24"/>
-          <w:szCs w:val="24"/>
-        </w:rPr>
-        <w:t>Transferir monto:</w:t>
+      <w:proofErr w:type="spellStart"/>
+      <w:r>
+        <w:rPr>
+          <w:rFonts w:ascii="Times New Roman" w:eastAsia="Times New Roman" w:hAnsi="Times New Roman" w:cs="Times New Roman"/>
+          <w:sz w:val="24"/>
+          <w:szCs w:val="24"/>
+        </w:rPr>
+        <w:t>Transferir</w:t>
+      </w:r>
+      <w:proofErr w:type="spellEnd"/>
+      <w:r>
+        <w:rPr>
+          <w:rFonts w:ascii="Times New Roman" w:eastAsia="Times New Roman" w:hAnsi="Times New Roman" w:cs="Times New Roman"/>
+          <w:sz w:val="24"/>
+          <w:szCs w:val="24"/>
+        </w:rPr>
+        <w:t xml:space="preserve"> </w:t>
+      </w:r>
+      <w:proofErr w:type="spellStart"/>
+      <w:r>
+        <w:rPr>
+          <w:rFonts w:ascii="Times New Roman" w:eastAsia="Times New Roman" w:hAnsi="Times New Roman" w:cs="Times New Roman"/>
+          <w:sz w:val="24"/>
+          <w:szCs w:val="24"/>
+        </w:rPr>
+        <w:t>monto</w:t>
+      </w:r>
+      <w:proofErr w:type="spellEnd"/>
+      <w:r>
+        <w:rPr>
+          <w:rFonts w:ascii="Times New Roman" w:eastAsia="Times New Roman" w:hAnsi="Times New Roman" w:cs="Times New Roman"/>
+          <w:sz w:val="24"/>
+          <w:szCs w:val="24"/>
+        </w:rPr>
+        <w:t>:</w:t>
       </w:r>
     </w:p>
     <w:p>
@@ -1106,13 +1388,23 @@
           <w:szCs w:val="24"/>
         </w:rPr>
       </w:pPr>
-      <w:r>
-        <w:rPr>
-          <w:rFonts w:ascii="Times New Roman" w:eastAsia="Times New Roman" w:hAnsi="Times New Roman" w:cs="Times New Roman"/>
-          <w:sz w:val="24"/>
-          <w:szCs w:val="24"/>
-        </w:rPr>
-        <w:t>Validar.</w:t>
+      <w:proofErr w:type="spellStart"/>
+      <w:r>
+        <w:rPr>
+          <w:rFonts w:ascii="Times New Roman" w:eastAsia="Times New Roman" w:hAnsi="Times New Roman" w:cs="Times New Roman"/>
+          <w:sz w:val="24"/>
+          <w:szCs w:val="24"/>
+        </w:rPr>
+        <w:t>Validar</w:t>
+      </w:r>
+      <w:proofErr w:type="spellEnd"/>
+      <w:r>
+        <w:rPr>
+          <w:rFonts w:ascii="Times New Roman" w:eastAsia="Times New Roman" w:hAnsi="Times New Roman" w:cs="Times New Roman"/>
+          <w:sz w:val="24"/>
+          <w:szCs w:val="24"/>
+        </w:rPr>
+        <w:t>.</w:t>
       </w:r>
     </w:p>
     <w:p>
@@ -1154,13 +1446,41 @@
           <w:szCs w:val="24"/>
         </w:rPr>
       </w:pPr>
-      <w:r>
-        <w:rPr>
-          <w:rFonts w:ascii="Times New Roman" w:eastAsia="Times New Roman" w:hAnsi="Times New Roman" w:cs="Times New Roman"/>
-          <w:sz w:val="24"/>
-          <w:szCs w:val="24"/>
-        </w:rPr>
-        <w:t>Mostrar balance una moneda:</w:t>
+      <w:proofErr w:type="spellStart"/>
+      <w:r>
+        <w:rPr>
+          <w:rFonts w:ascii="Times New Roman" w:eastAsia="Times New Roman" w:hAnsi="Times New Roman" w:cs="Times New Roman"/>
+          <w:sz w:val="24"/>
+          <w:szCs w:val="24"/>
+        </w:rPr>
+        <w:t>Mostrar</w:t>
+      </w:r>
+      <w:proofErr w:type="spellEnd"/>
+      <w:r>
+        <w:rPr>
+          <w:rFonts w:ascii="Times New Roman" w:eastAsia="Times New Roman" w:hAnsi="Times New Roman" w:cs="Times New Roman"/>
+          <w:sz w:val="24"/>
+          <w:szCs w:val="24"/>
+        </w:rPr>
+        <w:t xml:space="preserve"> balance una </w:t>
+      </w:r>
+      <w:proofErr w:type="spellStart"/>
+      <w:r>
+        <w:rPr>
+          <w:rFonts w:ascii="Times New Roman" w:eastAsia="Times New Roman" w:hAnsi="Times New Roman" w:cs="Times New Roman"/>
+          <w:sz w:val="24"/>
+          <w:szCs w:val="24"/>
+        </w:rPr>
+        <w:t>moneda</w:t>
+      </w:r>
+      <w:proofErr w:type="spellEnd"/>
+      <w:r>
+        <w:rPr>
+          <w:rFonts w:ascii="Times New Roman" w:eastAsia="Times New Roman" w:hAnsi="Times New Roman" w:cs="Times New Roman"/>
+          <w:sz w:val="24"/>
+          <w:szCs w:val="24"/>
+        </w:rPr>
+        <w:t>:</w:t>
       </w:r>
     </w:p>
     <w:p>
@@ -1177,14 +1497,52 @@
           <w:szCs w:val="24"/>
         </w:rPr>
       </w:pPr>
-      <w:r>
-        <w:rPr>
-          <w:rFonts w:ascii="Times New Roman" w:eastAsia="Times New Roman" w:hAnsi="Times New Roman" w:cs="Times New Roman"/>
-          <w:sz w:val="24"/>
-          <w:szCs w:val="24"/>
-        </w:rPr>
-        <w:t>Solicitar la moneda a mostrar</w:t>
-      </w:r>
+      <w:proofErr w:type="spellStart"/>
+      <w:r>
+        <w:rPr>
+          <w:rFonts w:ascii="Times New Roman" w:eastAsia="Times New Roman" w:hAnsi="Times New Roman" w:cs="Times New Roman"/>
+          <w:sz w:val="24"/>
+          <w:szCs w:val="24"/>
+        </w:rPr>
+        <w:t>Solicitar</w:t>
+      </w:r>
+      <w:proofErr w:type="spellEnd"/>
+      <w:r>
+        <w:rPr>
+          <w:rFonts w:ascii="Times New Roman" w:eastAsia="Times New Roman" w:hAnsi="Times New Roman" w:cs="Times New Roman"/>
+          <w:sz w:val="24"/>
+          <w:szCs w:val="24"/>
+        </w:rPr>
+        <w:t xml:space="preserve"> la </w:t>
+      </w:r>
+      <w:proofErr w:type="spellStart"/>
+      <w:r>
+        <w:rPr>
+          <w:rFonts w:ascii="Times New Roman" w:eastAsia="Times New Roman" w:hAnsi="Times New Roman" w:cs="Times New Roman"/>
+          <w:sz w:val="24"/>
+          <w:szCs w:val="24"/>
+        </w:rPr>
+        <w:t>moneda</w:t>
+      </w:r>
+      <w:proofErr w:type="spellEnd"/>
+      <w:r>
+        <w:rPr>
+          <w:rFonts w:ascii="Times New Roman" w:eastAsia="Times New Roman" w:hAnsi="Times New Roman" w:cs="Times New Roman"/>
+          <w:sz w:val="24"/>
+          <w:szCs w:val="24"/>
+        </w:rPr>
+        <w:t xml:space="preserve"> a </w:t>
+      </w:r>
+      <w:proofErr w:type="spellStart"/>
+      <w:r>
+        <w:rPr>
+          <w:rFonts w:ascii="Times New Roman" w:eastAsia="Times New Roman" w:hAnsi="Times New Roman" w:cs="Times New Roman"/>
+          <w:sz w:val="24"/>
+          <w:szCs w:val="24"/>
+        </w:rPr>
+        <w:t>mostrar</w:t>
+      </w:r>
+      <w:proofErr w:type="spellEnd"/>
     </w:p>
     <w:p>
       <w:pPr>
@@ -1250,13 +1608,23 @@
           <w:szCs w:val="24"/>
         </w:rPr>
       </w:pPr>
-      <w:r>
-        <w:rPr>
-          <w:rFonts w:ascii="Times New Roman" w:eastAsia="Times New Roman" w:hAnsi="Times New Roman" w:cs="Times New Roman"/>
-          <w:sz w:val="24"/>
-          <w:szCs w:val="24"/>
-        </w:rPr>
-        <w:t>Mostrar balance general:</w:t>
+      <w:proofErr w:type="spellStart"/>
+      <w:r>
+        <w:rPr>
+          <w:rFonts w:ascii="Times New Roman" w:eastAsia="Times New Roman" w:hAnsi="Times New Roman" w:cs="Times New Roman"/>
+          <w:sz w:val="24"/>
+          <w:szCs w:val="24"/>
+        </w:rPr>
+        <w:t>Mostrar</w:t>
+      </w:r>
+      <w:proofErr w:type="spellEnd"/>
+      <w:r>
+        <w:rPr>
+          <w:rFonts w:ascii="Times New Roman" w:eastAsia="Times New Roman" w:hAnsi="Times New Roman" w:cs="Times New Roman"/>
+          <w:sz w:val="24"/>
+          <w:szCs w:val="24"/>
+        </w:rPr>
+        <w:t xml:space="preserve"> balance general:</w:t>
       </w:r>
     </w:p>
     <w:p>
@@ -1323,13 +1691,59 @@
           <w:szCs w:val="24"/>
         </w:rPr>
       </w:pPr>
-      <w:r>
-        <w:rPr>
-          <w:rFonts w:ascii="Times New Roman" w:eastAsia="Times New Roman" w:hAnsi="Times New Roman" w:cs="Times New Roman"/>
-          <w:sz w:val="24"/>
-          <w:szCs w:val="24"/>
-        </w:rPr>
-        <w:t>Mostrar histórico de transacciones:</w:t>
+      <w:proofErr w:type="spellStart"/>
+      <w:r>
+        <w:rPr>
+          <w:rFonts w:ascii="Times New Roman" w:eastAsia="Times New Roman" w:hAnsi="Times New Roman" w:cs="Times New Roman"/>
+          <w:sz w:val="24"/>
+          <w:szCs w:val="24"/>
+        </w:rPr>
+        <w:t>Mostrar</w:t>
+      </w:r>
+      <w:proofErr w:type="spellEnd"/>
+      <w:r>
+        <w:rPr>
+          <w:rFonts w:ascii="Times New Roman" w:eastAsia="Times New Roman" w:hAnsi="Times New Roman" w:cs="Times New Roman"/>
+          <w:sz w:val="24"/>
+          <w:szCs w:val="24"/>
+        </w:rPr>
+        <w:t xml:space="preserve"> </w:t>
+      </w:r>
+      <w:proofErr w:type="spellStart"/>
+      <w:r>
+        <w:rPr>
+          <w:rFonts w:ascii="Times New Roman" w:eastAsia="Times New Roman" w:hAnsi="Times New Roman" w:cs="Times New Roman"/>
+          <w:sz w:val="24"/>
+          <w:szCs w:val="24"/>
+        </w:rPr>
+        <w:t>histórico</w:t>
+      </w:r>
+      <w:proofErr w:type="spellEnd"/>
+      <w:r>
+        <w:rPr>
+          <w:rFonts w:ascii="Times New Roman" w:eastAsia="Times New Roman" w:hAnsi="Times New Roman" w:cs="Times New Roman"/>
+          <w:sz w:val="24"/>
+          <w:szCs w:val="24"/>
+        </w:rPr>
+        <w:t xml:space="preserve"> de </w:t>
+      </w:r>
+      <w:proofErr w:type="spellStart"/>
+      <w:r>
+        <w:rPr>
+          <w:rFonts w:ascii="Times New Roman" w:eastAsia="Times New Roman" w:hAnsi="Times New Roman" w:cs="Times New Roman"/>
+          <w:sz w:val="24"/>
+          <w:szCs w:val="24"/>
+        </w:rPr>
+        <w:t>transacciones</w:t>
+      </w:r>
+      <w:proofErr w:type="spellEnd"/>
+      <w:r>
+        <w:rPr>
+          <w:rFonts w:ascii="Times New Roman" w:eastAsia="Times New Roman" w:hAnsi="Times New Roman" w:cs="Times New Roman"/>
+          <w:sz w:val="24"/>
+          <w:szCs w:val="24"/>
+        </w:rPr>
+        <w:t>:</w:t>
       </w:r>
     </w:p>
     <w:p>
@@ -1371,14 +1785,34 @@
           <w:szCs w:val="24"/>
         </w:rPr>
       </w:pPr>
-      <w:r>
-        <w:rPr>
-          <w:rFonts w:ascii="Times New Roman" w:eastAsia="Times New Roman" w:hAnsi="Times New Roman" w:cs="Times New Roman"/>
-          <w:sz w:val="24"/>
-          <w:szCs w:val="24"/>
-        </w:rPr>
-        <w:t>Salir del programa</w:t>
-      </w:r>
+      <w:proofErr w:type="spellStart"/>
+      <w:r>
+        <w:rPr>
+          <w:rFonts w:ascii="Times New Roman" w:eastAsia="Times New Roman" w:hAnsi="Times New Roman" w:cs="Times New Roman"/>
+          <w:sz w:val="24"/>
+          <w:szCs w:val="24"/>
+        </w:rPr>
+        <w:t>Salir</w:t>
+      </w:r>
+      <w:proofErr w:type="spellEnd"/>
+      <w:r>
+        <w:rPr>
+          <w:rFonts w:ascii="Times New Roman" w:eastAsia="Times New Roman" w:hAnsi="Times New Roman" w:cs="Times New Roman"/>
+          <w:sz w:val="24"/>
+          <w:szCs w:val="24"/>
+        </w:rPr>
+        <w:t xml:space="preserve"> del </w:t>
+      </w:r>
+      <w:proofErr w:type="spellStart"/>
+      <w:r>
+        <w:rPr>
+          <w:rFonts w:ascii="Times New Roman" w:eastAsia="Times New Roman" w:hAnsi="Times New Roman" w:cs="Times New Roman"/>
+          <w:sz w:val="24"/>
+          <w:szCs w:val="24"/>
+        </w:rPr>
+        <w:t>programa</w:t>
+      </w:r>
+      <w:proofErr w:type="spellEnd"/>
     </w:p>
     <w:p>
       <w:pPr>
@@ -1411,6 +1845,7 @@
           <w:szCs w:val="24"/>
         </w:rPr>
       </w:pPr>
+      <w:proofErr w:type="spellStart"/>
       <w:r>
         <w:rPr>
           <w:rFonts w:ascii="Times New Roman" w:eastAsia="Times New Roman" w:hAnsi="Times New Roman" w:cs="Times New Roman"/>
@@ -1420,7 +1855,43 @@
           <w:sz w:val="24"/>
           <w:szCs w:val="24"/>
         </w:rPr>
-        <w:t>Consideraciones especiales:</w:t>
+        <w:t>Consideraciones</w:t>
+      </w:r>
+      <w:proofErr w:type="spellEnd"/>
+      <w:r>
+        <w:rPr>
+          <w:rFonts w:ascii="Times New Roman" w:eastAsia="Times New Roman" w:hAnsi="Times New Roman" w:cs="Times New Roman"/>
+          <w:b/>
+          <w:bCs/>
+          <w:color w:val="546873"/>
+          <w:sz w:val="24"/>
+          <w:szCs w:val="24"/>
+        </w:rPr>
+        <w:t xml:space="preserve"> </w:t>
+      </w:r>
+      <w:proofErr w:type="spellStart"/>
+      <w:r>
+        <w:rPr>
+          <w:rFonts w:ascii="Times New Roman" w:eastAsia="Times New Roman" w:hAnsi="Times New Roman" w:cs="Times New Roman"/>
+          <w:b/>
+          <w:bCs/>
+          <w:color w:val="546873"/>
+          <w:sz w:val="24"/>
+          <w:szCs w:val="24"/>
+        </w:rPr>
+        <w:t>especiales</w:t>
+      </w:r>
+      <w:proofErr w:type="spellEnd"/>
+      <w:r>
+        <w:rPr>
+          <w:rFonts w:ascii="Times New Roman" w:eastAsia="Times New Roman" w:hAnsi="Times New Roman" w:cs="Times New Roman"/>
+          <w:b/>
+          <w:bCs/>
+          <w:color w:val="546873"/>
+          <w:sz w:val="24"/>
+          <w:szCs w:val="24"/>
+        </w:rPr>
+        <w:t>:</w:t>
       </w:r>
     </w:p>
     <w:p>
@@ -1445,7 +1916,47 @@
           <w:szCs w:val="24"/>
           <w:lang w:val="es-CR"/>
         </w:rPr>
-        <w:t>Para hacer uso de las APIs de coinmarketcap.com se debe usar un API key, que se obtiene al registrase en: </w:t>
+        <w:t xml:space="preserve">Para hacer uso de las </w:t>
+      </w:r>
+      <w:proofErr w:type="spellStart"/>
+      <w:r>
+        <w:rPr>
+          <w:rFonts w:ascii="Times New Roman" w:eastAsia="Times New Roman" w:hAnsi="Times New Roman" w:cs="Times New Roman"/>
+          <w:sz w:val="24"/>
+          <w:szCs w:val="24"/>
+          <w:lang w:val="es-CR"/>
+        </w:rPr>
+        <w:t>APIs</w:t>
+      </w:r>
+      <w:proofErr w:type="spellEnd"/>
+      <w:r>
+        <w:rPr>
+          <w:rFonts w:ascii="Times New Roman" w:eastAsia="Times New Roman" w:hAnsi="Times New Roman" w:cs="Times New Roman"/>
+          <w:sz w:val="24"/>
+          <w:szCs w:val="24"/>
+          <w:lang w:val="es-CR"/>
+        </w:rPr>
+        <w:t xml:space="preserve"> de coinmarketcap.com se debe usar un API </w:t>
+      </w:r>
+      <w:proofErr w:type="spellStart"/>
+      <w:r>
+        <w:rPr>
+          <w:rFonts w:ascii="Times New Roman" w:eastAsia="Times New Roman" w:hAnsi="Times New Roman" w:cs="Times New Roman"/>
+          <w:sz w:val="24"/>
+          <w:szCs w:val="24"/>
+          <w:lang w:val="es-CR"/>
+        </w:rPr>
+        <w:t>key</w:t>
+      </w:r>
+      <w:proofErr w:type="spellEnd"/>
+      <w:r>
+        <w:rPr>
+          <w:rFonts w:ascii="Times New Roman" w:eastAsia="Times New Roman" w:hAnsi="Times New Roman" w:cs="Times New Roman"/>
+          <w:sz w:val="24"/>
+          <w:szCs w:val="24"/>
+          <w:lang w:val="es-CR"/>
+        </w:rPr>
+        <w:t>, que se obtiene al registrase en: </w:t>
       </w:r>
       <w:hyperlink r:id="rId7" w:history="1">
         <w:r>
@@ -1514,7 +2025,47 @@
           <w:szCs w:val="24"/>
           <w:lang w:val="es-CR"/>
         </w:rPr>
-        <w:t> colocar el ratón  sobre la sección API Key (Asteriscos) y dar click en el botón </w:t>
+        <w:t xml:space="preserve"> colocar el </w:t>
+      </w:r>
+      <w:proofErr w:type="gramStart"/>
+      <w:r>
+        <w:rPr>
+          <w:rFonts w:ascii="Times New Roman" w:eastAsia="Times New Roman" w:hAnsi="Times New Roman" w:cs="Times New Roman"/>
+          <w:sz w:val="24"/>
+          <w:szCs w:val="24"/>
+          <w:lang w:val="es-CR"/>
+        </w:rPr>
+        <w:t>ratón  sobre</w:t>
+      </w:r>
+      <w:proofErr w:type="gramEnd"/>
+      <w:r>
+        <w:rPr>
+          <w:rFonts w:ascii="Times New Roman" w:eastAsia="Times New Roman" w:hAnsi="Times New Roman" w:cs="Times New Roman"/>
+          <w:sz w:val="24"/>
+          <w:szCs w:val="24"/>
+          <w:lang w:val="es-CR"/>
+        </w:rPr>
+        <w:t xml:space="preserve"> la sección API Key (Asteriscos) y dar </w:t>
+      </w:r>
+      <w:proofErr w:type="spellStart"/>
+      <w:r>
+        <w:rPr>
+          <w:rFonts w:ascii="Times New Roman" w:eastAsia="Times New Roman" w:hAnsi="Times New Roman" w:cs="Times New Roman"/>
+          <w:sz w:val="24"/>
+          <w:szCs w:val="24"/>
+          <w:lang w:val="es-CR"/>
+        </w:rPr>
+        <w:t>click</w:t>
+      </w:r>
+      <w:proofErr w:type="spellEnd"/>
+      <w:r>
+        <w:rPr>
+          <w:rFonts w:ascii="Times New Roman" w:eastAsia="Times New Roman" w:hAnsi="Times New Roman" w:cs="Times New Roman"/>
+          <w:sz w:val="24"/>
+          <w:szCs w:val="24"/>
+          <w:lang w:val="es-CR"/>
+        </w:rPr>
+        <w:t xml:space="preserve"> en el botón </w:t>
       </w:r>
       <w:r>
         <w:rPr>
@@ -1559,15 +2110,73 @@
           <w:szCs w:val="24"/>
           <w:lang w:val="es-CR"/>
         </w:rPr>
-        <w:t xml:space="preserve">En el código Python usar una variable headers, para pasar los parametros de autenticación con el API Key. </w:t>
-      </w:r>
-      <w:r>
-        <w:rPr>
-          <w:rFonts w:ascii="Times New Roman" w:eastAsia="Times New Roman" w:hAnsi="Times New Roman" w:cs="Times New Roman"/>
-          <w:sz w:val="24"/>
-          <w:szCs w:val="24"/>
-        </w:rPr>
-        <w:t>Por ejemplo:</w:t>
+        <w:t xml:space="preserve">En el código Python usar una variable </w:t>
+      </w:r>
+      <w:proofErr w:type="spellStart"/>
+      <w:r>
+        <w:rPr>
+          <w:rFonts w:ascii="Times New Roman" w:eastAsia="Times New Roman" w:hAnsi="Times New Roman" w:cs="Times New Roman"/>
+          <w:sz w:val="24"/>
+          <w:szCs w:val="24"/>
+          <w:lang w:val="es-CR"/>
+        </w:rPr>
+        <w:t>headers</w:t>
+      </w:r>
+      <w:proofErr w:type="spellEnd"/>
+      <w:r>
+        <w:rPr>
+          <w:rFonts w:ascii="Times New Roman" w:eastAsia="Times New Roman" w:hAnsi="Times New Roman" w:cs="Times New Roman"/>
+          <w:sz w:val="24"/>
+          <w:szCs w:val="24"/>
+          <w:lang w:val="es-CR"/>
+        </w:rPr>
+        <w:t xml:space="preserve">, para pasar los </w:t>
+      </w:r>
+      <w:proofErr w:type="spellStart"/>
+      <w:r>
+        <w:rPr>
+          <w:rFonts w:ascii="Times New Roman" w:eastAsia="Times New Roman" w:hAnsi="Times New Roman" w:cs="Times New Roman"/>
+          <w:sz w:val="24"/>
+          <w:szCs w:val="24"/>
+          <w:lang w:val="es-CR"/>
+        </w:rPr>
+        <w:t>parametros</w:t>
+      </w:r>
+      <w:proofErr w:type="spellEnd"/>
+      <w:r>
+        <w:rPr>
+          <w:rFonts w:ascii="Times New Roman" w:eastAsia="Times New Roman" w:hAnsi="Times New Roman" w:cs="Times New Roman"/>
+          <w:sz w:val="24"/>
+          <w:szCs w:val="24"/>
+          <w:lang w:val="es-CR"/>
+        </w:rPr>
+        <w:t xml:space="preserve"> de autenticación con el API Key. </w:t>
+      </w:r>
+      <w:r>
+        <w:rPr>
+          <w:rFonts w:ascii="Times New Roman" w:eastAsia="Times New Roman" w:hAnsi="Times New Roman" w:cs="Times New Roman"/>
+          <w:sz w:val="24"/>
+          <w:szCs w:val="24"/>
+        </w:rPr>
+        <w:t xml:space="preserve">Por </w:t>
+      </w:r>
+      <w:proofErr w:type="spellStart"/>
+      <w:r>
+        <w:rPr>
+          <w:rFonts w:ascii="Times New Roman" w:eastAsia="Times New Roman" w:hAnsi="Times New Roman" w:cs="Times New Roman"/>
+          <w:sz w:val="24"/>
+          <w:szCs w:val="24"/>
+        </w:rPr>
+        <w:t>ejemplo</w:t>
+      </w:r>
+      <w:proofErr w:type="spellEnd"/>
+      <w:r>
+        <w:rPr>
+          <w:rFonts w:ascii="Times New Roman" w:eastAsia="Times New Roman" w:hAnsi="Times New Roman" w:cs="Times New Roman"/>
+          <w:sz w:val="24"/>
+          <w:szCs w:val="24"/>
+        </w:rPr>
+        <w:t>:</w:t>
       </w:r>
     </w:p>
     <w:p>
@@ -1625,6 +2234,7 @@
         </w:rPr>
         <w:t xml:space="preserve"> </w:t>
       </w:r>
+      <w:proofErr w:type="gramStart"/>
       <w:r>
         <w:rPr>
           <w:rFonts w:ascii="Consolas" w:eastAsia="Times New Roman" w:hAnsi="Consolas" w:cs="Courier New"/>
@@ -1650,7 +2260,17 @@
           <w:sz w:val="20"/>
           <w:szCs w:val="20"/>
         </w:rPr>
-        <w:t>'Accepts'</w:t>
+        <w:t>'</w:t>
+      </w:r>
+      <w:proofErr w:type="gramEnd"/>
+      <w:r>
+        <w:rPr>
+          <w:rFonts w:ascii="Consolas" w:eastAsia="Times New Roman" w:hAnsi="Consolas" w:cs="Courier New"/>
+          <w:color w:val="669900"/>
+          <w:sz w:val="20"/>
+          <w:szCs w:val="20"/>
+        </w:rPr>
+        <w:t>Accepts'</w:t>
       </w:r>
       <w:r>
         <w:rPr>
@@ -1784,15 +2404,93 @@
           <w:szCs w:val="24"/>
           <w:lang w:val="es-CR"/>
         </w:rPr>
-        <w:t xml:space="preserve">En la invocación del método get además del URL se deben pasar el headers y los parametros que sean necesarios. </w:t>
-      </w:r>
-      <w:r>
-        <w:rPr>
-          <w:rFonts w:ascii="Times New Roman" w:eastAsia="Times New Roman" w:hAnsi="Times New Roman" w:cs="Times New Roman"/>
-          <w:sz w:val="24"/>
-          <w:szCs w:val="24"/>
-        </w:rPr>
-        <w:t>Por ejemplo:</w:t>
+        <w:t xml:space="preserve">En la invocación del método </w:t>
+      </w:r>
+      <w:proofErr w:type="spellStart"/>
+      <w:r>
+        <w:rPr>
+          <w:rFonts w:ascii="Times New Roman" w:eastAsia="Times New Roman" w:hAnsi="Times New Roman" w:cs="Times New Roman"/>
+          <w:sz w:val="24"/>
+          <w:szCs w:val="24"/>
+          <w:lang w:val="es-CR"/>
+        </w:rPr>
+        <w:t>get</w:t>
+      </w:r>
+      <w:proofErr w:type="spellEnd"/>
+      <w:r>
+        <w:rPr>
+          <w:rFonts w:ascii="Times New Roman" w:eastAsia="Times New Roman" w:hAnsi="Times New Roman" w:cs="Times New Roman"/>
+          <w:sz w:val="24"/>
+          <w:szCs w:val="24"/>
+          <w:lang w:val="es-CR"/>
+        </w:rPr>
+        <w:t xml:space="preserve"> además del URL se deben pasar el </w:t>
+      </w:r>
+      <w:proofErr w:type="spellStart"/>
+      <w:r>
+        <w:rPr>
+          <w:rFonts w:ascii="Times New Roman" w:eastAsia="Times New Roman" w:hAnsi="Times New Roman" w:cs="Times New Roman"/>
+          <w:sz w:val="24"/>
+          <w:szCs w:val="24"/>
+          <w:lang w:val="es-CR"/>
+        </w:rPr>
+        <w:t>headers</w:t>
+      </w:r>
+      <w:proofErr w:type="spellEnd"/>
+      <w:r>
+        <w:rPr>
+          <w:rFonts w:ascii="Times New Roman" w:eastAsia="Times New Roman" w:hAnsi="Times New Roman" w:cs="Times New Roman"/>
+          <w:sz w:val="24"/>
+          <w:szCs w:val="24"/>
+          <w:lang w:val="es-CR"/>
+        </w:rPr>
+        <w:t xml:space="preserve"> y los </w:t>
+      </w:r>
+      <w:proofErr w:type="spellStart"/>
+      <w:r>
+        <w:rPr>
+          <w:rFonts w:ascii="Times New Roman" w:eastAsia="Times New Roman" w:hAnsi="Times New Roman" w:cs="Times New Roman"/>
+          <w:sz w:val="24"/>
+          <w:szCs w:val="24"/>
+          <w:lang w:val="es-CR"/>
+        </w:rPr>
+        <w:t>parametros</w:t>
+      </w:r>
+      <w:proofErr w:type="spellEnd"/>
+      <w:r>
+        <w:rPr>
+          <w:rFonts w:ascii="Times New Roman" w:eastAsia="Times New Roman" w:hAnsi="Times New Roman" w:cs="Times New Roman"/>
+          <w:sz w:val="24"/>
+          <w:szCs w:val="24"/>
+          <w:lang w:val="es-CR"/>
+        </w:rPr>
+        <w:t xml:space="preserve"> que sean necesarios. </w:t>
+      </w:r>
+      <w:r>
+        <w:rPr>
+          <w:rFonts w:ascii="Times New Roman" w:eastAsia="Times New Roman" w:hAnsi="Times New Roman" w:cs="Times New Roman"/>
+          <w:sz w:val="24"/>
+          <w:szCs w:val="24"/>
+        </w:rPr>
+        <w:t xml:space="preserve">Por </w:t>
+      </w:r>
+      <w:proofErr w:type="spellStart"/>
+      <w:r>
+        <w:rPr>
+          <w:rFonts w:ascii="Times New Roman" w:eastAsia="Times New Roman" w:hAnsi="Times New Roman" w:cs="Times New Roman"/>
+          <w:sz w:val="24"/>
+          <w:szCs w:val="24"/>
+        </w:rPr>
+        <w:t>ejemplo</w:t>
+      </w:r>
+      <w:proofErr w:type="spellEnd"/>
+      <w:r>
+        <w:rPr>
+          <w:rFonts w:ascii="Times New Roman" w:eastAsia="Times New Roman" w:hAnsi="Times New Roman" w:cs="Times New Roman"/>
+          <w:sz w:val="24"/>
+          <w:szCs w:val="24"/>
+        </w:rPr>
+        <w:t>:</w:t>
       </w:r>
     </w:p>
     <w:p>
@@ -1825,6 +2523,7 @@
           <w:szCs w:val="20"/>
         </w:rPr>
       </w:pPr>
+      <w:proofErr w:type="spellStart"/>
       <w:r>
         <w:rPr>
           <w:rFonts w:ascii="Consolas" w:eastAsia="Times New Roman" w:hAnsi="Consolas" w:cs="Courier New"/>
@@ -1832,7 +2531,17 @@
           <w:sz w:val="20"/>
           <w:szCs w:val="20"/>
         </w:rPr>
-        <w:t xml:space="preserve">parametros </w:t>
+        <w:t>parametros</w:t>
+      </w:r>
+      <w:proofErr w:type="spellEnd"/>
+      <w:r>
+        <w:rPr>
+          <w:rFonts w:ascii="Consolas" w:eastAsia="Times New Roman" w:hAnsi="Consolas" w:cs="Courier New"/>
+          <w:color w:val="000000"/>
+          <w:sz w:val="20"/>
+          <w:szCs w:val="20"/>
+        </w:rPr>
+        <w:t xml:space="preserve"> </w:t>
       </w:r>
       <w:r>
         <w:rPr>
@@ -2083,24 +2792,17 @@
         </w:rPr>
         <w:t>además,</w:t>
       </w:r>
+      <w:r>
+        <w:rPr>
+          <w:rFonts w:ascii="Times New Roman" w:eastAsia="Times New Roman" w:hAnsi="Times New Roman" w:cs="Times New Roman"/>
+          <w:sz w:val="24"/>
+          <w:szCs w:val="24"/>
+          <w:lang w:val="es-CR"/>
+        </w:rPr>
+        <w:t xml:space="preserve"> podrás reutilizar la mayoría de las soluciones que has incorporado en tu portafolio a lo largo de todo este camino de aprendizaje que has recorrido en este curso ¡Éxito!</w:t>
+      </w:r>
       <w:bookmarkStart w:id="0" w:name="_GoBack"/>
       <w:bookmarkEnd w:id="0"/>
-      <w:r>
-        <w:rPr>
-          <w:rFonts w:ascii="Times New Roman" w:eastAsia="Times New Roman" w:hAnsi="Times New Roman" w:cs="Times New Roman"/>
-          <w:sz w:val="24"/>
-          <w:szCs w:val="24"/>
-          <w:lang w:val="es-CR"/>
-        </w:rPr>
-        <w:t xml:space="preserve"> podrás reutilizar la mayoría de las soluciones que has incorporado en tu portafolio a lo largo de todo este camino de aprendizaje que has recorrido en este curso ¡Éxito!</w:t>
-      </w:r>
-    </w:p>
-    <w:p>
-      <w:pPr>
-        <w:rPr>
-          <w:lang w:val="es-CR"/>
-        </w:rPr>
-      </w:pPr>
     </w:p>
     <w:sectPr>
       <w:pgSz w:w="12240" w:h="15840"/>
@@ -2360,6 +3062,7 @@
     <w:lsdException w:name="HTML Sample" w:semiHidden="1" w:unhideWhenUsed="1"/>
     <w:lsdException w:name="HTML Typewriter" w:semiHidden="1" w:unhideWhenUsed="1"/>
     <w:lsdException w:name="HTML Variable" w:semiHidden="1" w:unhideWhenUsed="1"/>
+    <w:lsdException w:name="Normal Table" w:semiHidden="1" w:unhideWhenUsed="1"/>
     <w:lsdException w:name="annotation subject" w:semiHidden="1" w:unhideWhenUsed="1"/>
     <w:lsdException w:name="No List" w:semiHidden="1" w:unhideWhenUsed="1"/>
     <w:lsdException w:name="Outline List 1" w:semiHidden="1" w:unhideWhenUsed="1"/>
@@ -2406,8 +3109,10 @@
     <w:lsdException w:name="Table Subtle 2" w:semiHidden="1" w:unhideWhenUsed="1"/>
     <w:lsdException w:name="Table Web 1" w:semiHidden="1" w:unhideWhenUsed="1"/>
     <w:lsdException w:name="Table Web 2" w:semiHidden="1" w:unhideWhenUsed="1"/>
+    <w:lsdException w:name="Table Web 3" w:semiHidden="1" w:unhideWhenUsed="1"/>
     <w:lsdException w:name="Balloon Text" w:semiHidden="1" w:unhideWhenUsed="1"/>
     <w:lsdException w:name="Table Grid" w:uiPriority="39"/>
+    <w:lsdException w:name="Table Theme" w:semiHidden="1" w:unhideWhenUsed="1"/>
     <w:lsdException w:name="Placeholder Text" w:semiHidden="1"/>
     <w:lsdException w:name="No Spacing" w:uiPriority="1" w:qFormat="1"/>
     <w:lsdException w:name="Light Shading" w:uiPriority="60"/>

</xml_diff>